<commit_message>
1. Added views and controllers for cost account user story
</commit_message>
<xml_diff>
--- a/docs/Angular2-Basics.docx
+++ b/docs/Angular2-Basics.docx
@@ -56,7 +56,7 @@
                 <v:shape id="_x0000_i1025" type="#_x0000_t75" style="width:99pt;height:90pt" o:ole="" fillcolor="window">
                   <v:imagedata r:id="rId6" o:title=""/>
                 </v:shape>
-                <o:OLEObject Type="Embed" ProgID="MSDraw" ShapeID="_x0000_i1025" DrawAspect="Content" ObjectID="_1536399825" r:id="rId7"/>
+                <o:OLEObject Type="Embed" ProgID="MSDraw" ShapeID="_x0000_i1025" DrawAspect="Content" ObjectID="_1536407505" r:id="rId7"/>
               </w:object>
             </w:r>
           </w:p>
@@ -783,12 +783,7 @@
             <w:pStyle w:val="TOCHeading"/>
           </w:pPr>
           <w:r>
-            <w:t>Table of Con</w:t>
-          </w:r>
-          <w:bookmarkStart w:id="0" w:name="_GoBack"/>
-          <w:bookmarkEnd w:id="0"/>
-          <w:r>
-            <w:t>tents</w:t>
+            <w:t>Table of Contents</w:t>
           </w:r>
         </w:p>
         <w:p>
@@ -1516,12 +1511,12 @@
           <w:numId w:val="4"/>
         </w:numPr>
       </w:pPr>
-      <w:bookmarkStart w:id="1" w:name="_Toc462657980"/>
+      <w:bookmarkStart w:id="0" w:name="_Toc462657980"/>
       <w:r>
         <w:lastRenderedPageBreak/>
         <w:t>Links</w:t>
       </w:r>
-      <w:bookmarkEnd w:id="1"/>
+      <w:bookmarkEnd w:id="0"/>
     </w:p>
     <w:p>
       <w:pPr>
@@ -1613,11 +1608,11 @@
           <w:numId w:val="4"/>
         </w:numPr>
       </w:pPr>
-      <w:bookmarkStart w:id="2" w:name="_Toc462657981"/>
+      <w:bookmarkStart w:id="1" w:name="_Toc462657981"/>
       <w:r>
         <w:t>Angular2 Best Practices</w:t>
       </w:r>
-      <w:bookmarkEnd w:id="2"/>
+      <w:bookmarkEnd w:id="1"/>
     </w:p>
     <w:p>
       <w:pPr>
@@ -1663,14 +1658,14 @@
           <w:numId w:val="4"/>
         </w:numPr>
       </w:pPr>
-      <w:bookmarkStart w:id="3" w:name="_Toc462657982"/>
+      <w:bookmarkStart w:id="2" w:name="_Toc462657982"/>
       <w:r>
         <w:t xml:space="preserve">Creating </w:t>
       </w:r>
       <w:r>
         <w:t>a sample component</w:t>
       </w:r>
-      <w:bookmarkEnd w:id="3"/>
+      <w:bookmarkEnd w:id="2"/>
     </w:p>
     <w:p>
       <w:pPr>
@@ -1680,11 +1675,11 @@
           <w:numId w:val="4"/>
         </w:numPr>
       </w:pPr>
-      <w:bookmarkStart w:id="4" w:name="_Toc462657983"/>
+      <w:bookmarkStart w:id="3" w:name="_Toc462657983"/>
       <w:r>
         <w:t>Component Parts</w:t>
       </w:r>
-      <w:bookmarkEnd w:id="4"/>
+      <w:bookmarkEnd w:id="3"/>
     </w:p>
     <w:p>
       <w:pPr>
@@ -1746,13 +1741,7 @@
         <w:pStyle w:val="Code"/>
       </w:pPr>
       <w:r>
-        <w:t>&lt;</w:t>
-      </w:r>
-      <w:r>
-        <w:t>/</w:t>
-      </w:r>
-      <w:r>
-        <w:t>settings-component&gt;</w:t>
+        <w:t>&lt;/settings-component&gt;</w:t>
       </w:r>
     </w:p>
     <w:p>
@@ -1931,19 +1920,7 @@
         <w:rPr>
           <w:sz w:val="20"/>
         </w:rPr>
-        <w:t>: '</w:t>
-      </w:r>
-      <w:r>
-        <w:rPr>
-          <w:sz w:val="20"/>
-        </w:rPr>
-        <w:t>settings-component</w:t>
-      </w:r>
-      <w:r>
-        <w:rPr>
-          <w:sz w:val="20"/>
-        </w:rPr>
-        <w:t>',</w:t>
+        <w:t>: 'settings-component',</w:t>
       </w:r>
     </w:p>
     <w:p>
@@ -2145,11 +2122,11 @@
           <w:numId w:val="4"/>
         </w:numPr>
       </w:pPr>
-      <w:bookmarkStart w:id="5" w:name="_Toc462657984"/>
+      <w:bookmarkStart w:id="4" w:name="_Toc462657984"/>
       <w:r>
         <w:t>Passing data to sub components</w:t>
       </w:r>
-      <w:bookmarkEnd w:id="5"/>
+      <w:bookmarkEnd w:id="4"/>
     </w:p>
     <w:p>
       <w:pPr>
@@ -2204,10 +2181,7 @@
         <w:ind w:left="1440"/>
       </w:pPr>
       <w:r>
-        <w:t>&lt;sub-component-1</w:t>
-      </w:r>
-      <w:r>
-        <w:t xml:space="preserve"> </w:t>
+        <w:t xml:space="preserve">&lt;sub-component-1 </w:t>
       </w:r>
       <w:r>
         <w:t>[</w:t>
@@ -2328,19 +2302,7 @@
         <w:rPr>
           <w:sz w:val="20"/>
         </w:rPr>
-        <w:t xml:space="preserve">: </w:t>
-      </w:r>
-      <w:r>
-        <w:rPr>
-          <w:sz w:val="20"/>
-        </w:rPr>
-        <w:t>‘sub-component-1’</w:t>
-      </w:r>
-      <w:r>
-        <w:rPr>
-          <w:sz w:val="20"/>
-        </w:rPr>
-        <w:t>,</w:t>
+        <w:t>: ‘sub-component-1’,</w:t>
       </w:r>
     </w:p>
     <w:p>
@@ -2370,19 +2332,7 @@
         <w:rPr>
           <w:sz w:val="20"/>
         </w:rPr>
-        <w:t>: 'templates/settings/settings.</w:t>
-      </w:r>
-      <w:r>
-        <w:rPr>
-          <w:sz w:val="20"/>
-        </w:rPr>
-        <w:t>sub1</w:t>
-      </w:r>
-      <w:r>
-        <w:rPr>
-          <w:sz w:val="20"/>
-        </w:rPr>
-        <w:t>.html'</w:t>
+        <w:t>: 'templates/settings/settings.sub1.html'</w:t>
       </w:r>
     </w:p>
     <w:p>
@@ -2409,13 +2359,7 @@
       </w:r>
       <w:proofErr w:type="gramEnd"/>
       <w:r>
-        <w:t xml:space="preserve"> default class </w:t>
-      </w:r>
-      <w:r>
-        <w:t>SubComponent1</w:t>
-      </w:r>
-      <w:r>
-        <w:t xml:space="preserve"> {</w:t>
+        <w:t xml:space="preserve"> default class SubComponent1 {</w:t>
       </w:r>
     </w:p>
     <w:p>
@@ -2501,21 +2445,18 @@
           <w:numId w:val="4"/>
         </w:numPr>
       </w:pPr>
-      <w:bookmarkStart w:id="6" w:name="_Toc462657985"/>
+      <w:bookmarkStart w:id="5" w:name="_Toc462657985"/>
       <w:r>
         <w:t>One way bindings</w:t>
       </w:r>
-      <w:bookmarkEnd w:id="6"/>
-    </w:p>
-    <w:p>
-      <w:pPr>
-        <w:pStyle w:val="Code"/>
-      </w:pPr>
-      <w:r>
-        <w:t>&lt;input type="text"</w:t>
-      </w:r>
-      <w:r>
-        <w:t xml:space="preserve"> value=</w:t>
+      <w:bookmarkEnd w:id="5"/>
+    </w:p>
+    <w:p>
+      <w:pPr>
+        <w:pStyle w:val="Code"/>
+      </w:pPr>
+      <w:r>
+        <w:t>&lt;input type="text" value=</w:t>
       </w:r>
       <w:proofErr w:type="gramStart"/>
       <w:r>
@@ -2547,11 +2488,11 @@
           <w:numId w:val="4"/>
         </w:numPr>
       </w:pPr>
-      <w:bookmarkStart w:id="7" w:name="_Toc462657986"/>
+      <w:bookmarkStart w:id="6" w:name="_Toc462657986"/>
       <w:r>
         <w:t>Two way bindings</w:t>
       </w:r>
-      <w:bookmarkEnd w:id="7"/>
+      <w:bookmarkEnd w:id="6"/>
     </w:p>
     <w:p>
       <w:pPr>
@@ -2563,10 +2504,7 @@
         <w:pStyle w:val="Code"/>
       </w:pPr>
       <w:r>
-        <w:t xml:space="preserve">&lt;input type="text" </w:t>
-      </w:r>
-      <w:r>
-        <w:t>[(</w:t>
+        <w:t>&lt;input type="text" [(</w:t>
       </w:r>
       <w:proofErr w:type="spellStart"/>
       <w:r>
@@ -2578,10 +2516,7 @@
       </w:r>
       <w:proofErr w:type="gramStart"/>
       <w:r>
-        <w:t>]</w:t>
-      </w:r>
-      <w:r>
-        <w:t>=</w:t>
+        <w:t>]=</w:t>
       </w:r>
       <w:proofErr w:type="gramEnd"/>
       <w:r>
@@ -2617,11 +2552,11 @@
           <w:numId w:val="4"/>
         </w:numPr>
       </w:pPr>
-      <w:bookmarkStart w:id="8" w:name="_Toc462657987"/>
+      <w:bookmarkStart w:id="7" w:name="_Toc462657987"/>
       <w:r>
         <w:t>Retrieving data from sub components</w:t>
       </w:r>
-      <w:bookmarkEnd w:id="8"/>
+      <w:bookmarkEnd w:id="7"/>
     </w:p>
     <w:p>
       <w:r>
@@ -3250,7 +3185,13 @@
       </w:r>
       <w:proofErr w:type="spellStart"/>
       <w:r>
-        <w:t>this.propertyToBeSet</w:t>
+        <w:t>this.</w:t>
+      </w:r>
+      <w:r>
+        <w:t>P</w:t>
+      </w:r>
+      <w:r>
+        <w:t>ropertyToBeSet</w:t>
       </w:r>
       <w:proofErr w:type="spellEnd"/>
       <w:r>
@@ -3264,33 +3205,8 @@
       <w:r>
         <w:t>”;</w:t>
       </w:r>
-    </w:p>
-    <w:p>
-      <w:pPr>
-        <w:pStyle w:val="Code"/>
-        <w:ind w:left="1440"/>
-      </w:pPr>
-      <w:r>
-        <w:tab/>
-      </w:r>
-      <w:proofErr w:type="spellStart"/>
-      <w:proofErr w:type="gramStart"/>
-      <w:r>
-        <w:t>this.handler.emit</w:t>
-      </w:r>
-      <w:proofErr w:type="spellEnd"/>
-      <w:r>
-        <w:t>(</w:t>
-      </w:r>
-      <w:proofErr w:type="spellStart"/>
-      <w:proofErr w:type="gramEnd"/>
-      <w:r>
-        <w:t>this.propertyToBeSet</w:t>
-      </w:r>
-      <w:proofErr w:type="spellEnd"/>
-      <w:r>
-        <w:t>);</w:t>
-      </w:r>
+      <w:bookmarkStart w:id="8" w:name="_GoBack"/>
+      <w:bookmarkEnd w:id="8"/>
     </w:p>
     <w:p>
       <w:pPr>
@@ -3329,36 +3245,36 @@
         <w:rPr>
           <w:sz w:val="20"/>
         </w:rPr>
+        <w:t>&lt;</w:t>
+      </w:r>
+      <w:proofErr w:type="gramStart"/>
+      <w:r>
+        <w:rPr>
+          <w:sz w:val="20"/>
+        </w:rPr>
+        <w:t>settings-component</w:t>
+      </w:r>
+      <w:proofErr w:type="gramEnd"/>
+      <w:r>
+        <w:rPr>
+          <w:sz w:val="20"/>
+        </w:rPr>
+        <w:t>&gt;</w:t>
+      </w:r>
+    </w:p>
+    <w:p>
+      <w:pPr>
+        <w:pStyle w:val="Code"/>
+        <w:ind w:left="1440"/>
+        <w:rPr>
+          <w:sz w:val="20"/>
+        </w:rPr>
+      </w:pPr>
+      <w:r>
+        <w:rPr>
+          <w:sz w:val="20"/>
+        </w:rPr>
         <w:lastRenderedPageBreak/>
-        <w:t>&lt;</w:t>
-      </w:r>
-      <w:proofErr w:type="gramStart"/>
-      <w:r>
-        <w:rPr>
-          <w:sz w:val="20"/>
-        </w:rPr>
-        <w:t>settings-component</w:t>
-      </w:r>
-      <w:proofErr w:type="gramEnd"/>
-      <w:r>
-        <w:rPr>
-          <w:sz w:val="20"/>
-        </w:rPr>
-        <w:t>&gt;</w:t>
-      </w:r>
-    </w:p>
-    <w:p>
-      <w:pPr>
-        <w:pStyle w:val="Code"/>
-        <w:ind w:left="1440"/>
-        <w:rPr>
-          <w:sz w:val="20"/>
-        </w:rPr>
-      </w:pPr>
-      <w:r>
-        <w:rPr>
-          <w:sz w:val="20"/>
-        </w:rPr>
         <w:t>&lt;h3&gt;Settings&lt;/h3&gt;</w:t>
       </w:r>
     </w:p>
@@ -8406,7 +8322,7 @@
 </file>
 
 <file path=customXml/itemProps1.xml><?xml version="1.0" encoding="utf-8"?>
-<ds:datastoreItem xmlns:ds="http://schemas.openxmlformats.org/officeDocument/2006/customXml" ds:itemID="{7F23B7BE-9226-45C7-B62F-1F5FA47AE1DA}">
+<ds:datastoreItem xmlns:ds="http://schemas.openxmlformats.org/officeDocument/2006/customXml" ds:itemID="{F6FFB8E2-760F-4664-AA35-28BA52DA1B08}">
   <ds:schemaRefs>
     <ds:schemaRef ds:uri="http://schemas.openxmlformats.org/officeDocument/2006/bibliography"/>
   </ds:schemaRefs>

</xml_diff>